<commit_message>
Idea.docx exported to txt
</commit_message>
<xml_diff>
--- a/documentation/Idea.docx
+++ b/documentation/Idea.docx
@@ -8,19 +8,6 @@
           <w:lang w:val="en-US"/>
         </w:rPr>
       </w:pPr>
-      <w:r>
-        <w:rPr>
-          <w:lang w:val="en-US"/>
-        </w:rPr>
-        <w:t>Certainly, let's expand the "Virtual Wine Cellar Manager" project by adding more entities to create a comprehensive system. Here are 10 or more interconnected entities for this project:</w:t>
-      </w:r>
-    </w:p>
-    <w:p>
-      <w:pPr>
-        <w:rPr>
-          <w:lang w:val="en-US"/>
-        </w:rPr>
-      </w:pPr>
     </w:p>
     <w:p>
       <w:pPr>
@@ -362,36 +349,23 @@
         <w:rPr>
           <w:lang w:val="en-US"/>
         </w:rPr>
+        <w:t>Wine Purchases:</w:t>
+      </w:r>
+      <w:bookmarkStart w:id="0" w:name="_GoBack"/>
+      <w:bookmarkEnd w:id="0"/>
+    </w:p>
+    <w:p>
+      <w:pPr>
+        <w:rPr>
+          <w:lang w:val="en-US"/>
+        </w:rPr>
+      </w:pPr>
+      <w:r>
+        <w:rPr>
+          <w:lang w:val="en-US"/>
+        </w:rPr>
         <w:lastRenderedPageBreak/>
-        <w:t>Wine Purchases:</w:t>
-      </w:r>
-    </w:p>
-    <w:p>
-      <w:pPr>
-        <w:rPr>
-          <w:lang w:val="en-US"/>
-        </w:rPr>
-      </w:pPr>
-      <w:bookmarkStart w:id="0" w:name="_GoBack"/>
-      <w:r>
-        <w:rPr>
-          <w:lang w:val="en-US"/>
-        </w:rPr>
         <w:t>Attributes: Purchase Date, Price, Retailer, Associated Wine, Associated User.</w:t>
-      </w:r>
-    </w:p>
-    <w:bookmarkEnd w:id="0"/>
-    <w:p>
-      <w:pPr>
-        <w:rPr>
-          <w:lang w:val="en-US"/>
-        </w:rPr>
-      </w:pPr>
-      <w:r>
-        <w:rPr>
-          <w:lang w:val="en-US"/>
-        </w:rPr>
-        <w:t>With these additional entities, your "Virtual Wine Cellar Manager" becomes a more sophisticated system. Users can now not only manage their wine collection but also interact with other users, rate wines, create collections, pair wines with food, organize and attend wine events, and receive personalized wine recommendations based on their preferences. The system can also track wine purchases, enhancing the overall wine management experience.</w:t>
       </w:r>
     </w:p>
     <w:sectPr>

</xml_diff>